<commit_message>
refaktoryzacja, logowanie.php, rejestracja, functions.php
</commit_message>
<xml_diff>
--- a/lista zmian od 04.03.docx
+++ b/lista zmian od 04.03.docx
@@ -206,6 +206,20 @@
         <w:ind w:left="-426"/>
         <w:rPr>
           <w:color w:val="C5E0B3" w:themeColor="accent6" w:themeTint="66"/>
+        </w:rPr>
+      </w:pPr>
+      <w:r>
+        <w:rPr>
+          <w:color w:val="C5E0B3" w:themeColor="accent6" w:themeTint="66"/>
+        </w:rPr>
+        <w:t>HTML nazwy klas (class) I atrybutów ID --&gt;</w:t>
+      </w:r>
+    </w:p>
+    <w:p>
+      <w:pPr>
+        <w:ind w:left="-426"/>
+        <w:rPr>
+          <w:color w:val="C5E0B3" w:themeColor="accent6" w:themeTint="66"/>
           <w:lang w:val="en-US"/>
         </w:rPr>
       </w:pPr>
@@ -214,30 +228,20 @@
           <w:color w:val="C5E0B3" w:themeColor="accent6" w:themeTint="66"/>
           <w:lang w:val="en-US"/>
         </w:rPr>
-        <w:t>HTML nazwy klas (class) I atrybutów ID --&gt;</w:t>
-      </w:r>
-    </w:p>
-    <w:p>
-      <w:pPr>
-        <w:ind w:left="-426"/>
+        <w:br/>
+      </w:r>
+      <w:r>
         <w:rPr>
           <w:color w:val="C5E0B3" w:themeColor="accent6" w:themeTint="66"/>
           <w:lang w:val="en-US"/>
         </w:rPr>
-      </w:pPr>
+        <w:tab/>
+      </w:r>
       <w:r>
         <w:rPr>
           <w:color w:val="C5E0B3" w:themeColor="accent6" w:themeTint="66"/>
           <w:lang w:val="en-US"/>
         </w:rPr>
-        <w:br/>
-      </w:r>
-      <w:r>
-        <w:rPr>
-          <w:color w:val="C5E0B3" w:themeColor="accent6" w:themeTint="66"/>
-          <w:lang w:val="en-US"/>
-        </w:rPr>
-        <w:tab/>
         <w:t>header-container</w:t>
       </w:r>
     </w:p>
@@ -311,10 +315,7 @@
         <w:tab/>
       </w:r>
       <w:r>
-        <w:t xml:space="preserve">sesyjnych --&gt; </w:t>
-      </w:r>
-      <w:r>
-        <w:t>$_SESSION['koszyk_ilosc_ksiazek']</w:t>
+        <w:t>sesyjnych --&gt; $_SESSION['koszyk_ilosc_ksiazek']</w:t>
       </w:r>
       <w:r>
         <w:tab/>
@@ -485,6 +486,42 @@
       <w:pPr>
         <w:ind w:left="-426"/>
       </w:pPr>
+      <w:r>
+        <w:t>---------------------------------------------------------------------------------------------------------------------------------------------------------------------------</w:t>
+      </w:r>
+    </w:p>
+    <w:p>
+      <w:pPr>
+        <w:ind w:left="-426"/>
+      </w:pPr>
+      <w:r>
+        <w:t>rejestracja.php linia 280</w:t>
+      </w:r>
+      <w:r>
+        <w:t xml:space="preserve"> - </w:t>
+      </w:r>
+      <w:r>
+        <w:t>umieszczenie klucza secret_key w zewnętrznym pliku (w celach bezpieczeństwa) -&gt;</w:t>
+      </w:r>
+    </w:p>
+    <w:p>
+      <w:pPr>
+        <w:ind w:left="-426"/>
+      </w:pPr>
+    </w:p>
+    <w:p>
+      <w:pPr>
+        <w:ind w:left="-426"/>
+        <w:rPr>
+          <w:lang w:val="en-US"/>
+        </w:rPr>
+      </w:pPr>
+      <w:r>
+        <w:rPr>
+          <w:lang w:val="en-US"/>
+        </w:rPr>
+        <w:t>require('C:\xampp\apache\conf\config.php');</w:t>
+      </w:r>
     </w:p>
     <w:sectPr>
       <w:pgSz w:w="11906" w:h="16838"/>

</xml_diff>